<commit_message>
Update M2 on Conceptual Model session to follow feedbacks from Professor
</commit_message>
<xml_diff>
--- a/M2/m2.docx
+++ b/M2/m2.docx
@@ -2025,20 +2025,40 @@
         <w:spacing w:after="200" w:line="276" w:lineRule="auto"/>
         <w:rPr>
           <w:rFonts w:ascii="Nyala" w:eastAsia="Times New Roman" w:hAnsi="Nyala" w:cs="Times New Roman"/>
+          <w:sz w:val="44"/>
+          <w:szCs w:val="44"/>
+        </w:rPr>
+      </w:pPr>
+      <w:r>
+        <w:rPr>
+          <w:rFonts w:ascii="Nyala" w:eastAsia="Times New Roman" w:hAnsi="Nyala" w:cs="Times New Roman"/>
+          <w:sz w:val="44"/>
+          <w:szCs w:val="44"/>
+        </w:rPr>
+        <w:tab/>
+      </w:r>
+    </w:p>
+    <w:p>
+      <w:pPr>
+        <w:spacing w:after="200" w:line="276" w:lineRule="auto"/>
+        <w:rPr>
+          <w:rFonts w:ascii="Nyala" w:eastAsia="Times New Roman" w:hAnsi="Nyala" w:cs="Times New Roman"/>
           <w:b/>
           <w:sz w:val="44"/>
           <w:szCs w:val="44"/>
         </w:rPr>
       </w:pPr>
-      <w:r>
+    </w:p>
+    <w:p>
+      <w:pPr>
+        <w:spacing w:after="200" w:line="276" w:lineRule="auto"/>
         <w:rPr>
           <w:rFonts w:ascii="Nyala" w:eastAsia="Times New Roman" w:hAnsi="Nyala" w:cs="Times New Roman"/>
           <w:b/>
           <w:sz w:val="44"/>
           <w:szCs w:val="44"/>
         </w:rPr>
-        <w:t>UML Diagram</w:t>
-      </w:r>
+      </w:pPr>
     </w:p>
     <w:p>
       <w:pPr>
@@ -2050,15 +2070,17 @@
           <w:szCs w:val="44"/>
         </w:rPr>
       </w:pPr>
-      <w:r>
+    </w:p>
+    <w:p>
+      <w:pPr>
+        <w:spacing w:after="200" w:line="276" w:lineRule="auto"/>
         <w:rPr>
           <w:rFonts w:ascii="Nyala" w:eastAsia="Times New Roman" w:hAnsi="Nyala" w:cs="Times New Roman"/>
           <w:b/>
           <w:sz w:val="44"/>
           <w:szCs w:val="44"/>
         </w:rPr>
-        <w:t xml:space="preserve">UML Use case Diagram </w:t>
-      </w:r>
+      </w:pPr>
     </w:p>
     <w:p>
       <w:pPr>
@@ -2125,54 +2147,37 @@
           <w:szCs w:val="44"/>
         </w:rPr>
       </w:pPr>
-    </w:p>
-    <w:p>
-      <w:pPr>
-        <w:spacing w:after="200" w:line="276" w:lineRule="auto"/>
+      <w:r>
         <w:rPr>
           <w:rFonts w:ascii="Nyala" w:eastAsia="Times New Roman" w:hAnsi="Nyala" w:cs="Times New Roman"/>
           <w:b/>
           <w:sz w:val="44"/>
           <w:szCs w:val="44"/>
         </w:rPr>
-      </w:pPr>
-    </w:p>
-    <w:p>
-      <w:pPr>
-        <w:spacing w:after="200" w:line="276" w:lineRule="auto"/>
+        <w:lastRenderedPageBreak/>
+        <w:t xml:space="preserve"> Conceptual</w:t>
+      </w:r>
+      <w:r>
         <w:rPr>
           <w:rFonts w:ascii="Nyala" w:eastAsia="Times New Roman" w:hAnsi="Nyala" w:cs="Times New Roman"/>
           <w:b/>
           <w:sz w:val="44"/>
           <w:szCs w:val="44"/>
         </w:rPr>
-      </w:pPr>
-    </w:p>
-    <w:p>
-      <w:pPr>
-        <w:spacing w:after="200" w:line="276" w:lineRule="auto"/>
-        <w:rPr>
-          <w:rFonts w:ascii="Nyala" w:eastAsia="Times New Roman" w:hAnsi="Nyala" w:cs="Times New Roman"/>
-          <w:b/>
-          <w:sz w:val="44"/>
-          <w:szCs w:val="44"/>
-        </w:rPr>
-      </w:pPr>
-      <w:r>
-        <w:rPr>
-          <w:rFonts w:ascii="Nyala" w:eastAsia="Times New Roman" w:hAnsi="Nyala" w:cs="Times New Roman"/>
-          <w:b/>
+        <w:t xml:space="preserve"> Model </w:t>
+      </w:r>
+    </w:p>
+    <w:p>
+      <w:r>
+        <w:rPr>
           <w:noProof/>
-          <w:sz w:val="44"/>
-          <w:szCs w:val="44"/>
           <w:lang w:val="en-CA" w:eastAsia="en-CA"/>
         </w:rPr>
-        <w:lastRenderedPageBreak/>
         <w:drawing>
           <wp:inline distT="0" distB="0" distL="0" distR="0">
-            <wp:extent cx="8953500" cy="8448675"/>
-            <wp:effectExtent l="0" t="0" r="0" b="9525"/>
-            <wp:docPr id="3" name="Picture 3"/>
+            <wp:extent cx="6334125" cy="5105400"/>
+            <wp:effectExtent l="0" t="0" r="0" b="0"/>
+            <wp:docPr id="4" name="Picture 2" descr="P:\Hung\Concordia\SOEN 6471-Winter-2013\ConceptualDiagram.png"/>
             <wp:cNvGraphicFramePr>
               <a:graphicFrameLocks xmlns:a="http://schemas.openxmlformats.org/drawingml/2006/main" noChangeAspect="1"/>
             </wp:cNvGraphicFramePr>
@@ -2180,19 +2185,13 @@
               <a:graphicData uri="http://schemas.openxmlformats.org/drawingml/2006/picture">
                 <pic:pic xmlns:pic="http://schemas.openxmlformats.org/drawingml/2006/picture">
                   <pic:nvPicPr>
-                    <pic:cNvPr id="0" name="Picture 1"/>
+                    <pic:cNvPr id="0" name="Picture 2" descr="P:\Hung\Concordia\SOEN 6471-Winter-2013\ConceptualDiagram.png"/>
                     <pic:cNvPicPr>
                       <a:picLocks noChangeAspect="1" noChangeArrowheads="1"/>
                     </pic:cNvPicPr>
                   </pic:nvPicPr>
                   <pic:blipFill>
-                    <a:blip r:embed="rId8" cstate="print">
-                      <a:extLst>
-                        <a:ext uri="{28A0092B-C50C-407E-A947-70E740481C1C}">
-                          <a14:useLocalDpi xmlns:a14="http://schemas.microsoft.com/office/drawing/2010/main" xmlns:wps="http://schemas.microsoft.com/office/word/2010/wordprocessingShape" xmlns:wpi="http://schemas.microsoft.com/office/word/2010/wordprocessingInk" xmlns:wpg="http://schemas.microsoft.com/office/word/2010/wordprocessingGroup" xmlns:w14="http://schemas.microsoft.com/office/word/2010/wordml" xmlns:w="http://schemas.openxmlformats.org/wordprocessingml/2006/main" xmlns:w10="urn:schemas-microsoft-com:office:word" xmlns:wp14="http://schemas.microsoft.com/office/word/2010/wordprocessingDrawing" xmlns:v="urn:schemas-microsoft-com:vml" xmlns:o="urn:schemas-microsoft-com:office:office" xmlns:mc="http://schemas.openxmlformats.org/markup-compatibility/2006" xmlns:wpc="http://schemas.microsoft.com/office/word/2010/wordprocessingCanvas" xmlns="" val="0"/>
-                        </a:ext>
-                      </a:extLst>
-                    </a:blip>
+                    <a:blip r:embed="rId8" cstate="print"/>
                     <a:srcRect/>
                     <a:stretch>
                       <a:fillRect/>
@@ -2201,108 +2200,7 @@
                   <pic:spPr bwMode="auto">
                     <a:xfrm>
                       <a:off x="0" y="0"/>
-                      <a:ext cx="8953500" cy="8448675"/>
-                    </a:xfrm>
-                    <a:prstGeom prst="rect">
-                      <a:avLst/>
-                    </a:prstGeom>
-                    <a:noFill/>
-                    <a:ln>
-                      <a:noFill/>
-                    </a:ln>
-                  </pic:spPr>
-                </pic:pic>
-              </a:graphicData>
-            </a:graphic>
-          </wp:inline>
-        </w:drawing>
-      </w:r>
-    </w:p>
-    <w:p>
-      <w:pPr>
-        <w:spacing w:after="200" w:line="276" w:lineRule="auto"/>
-        <w:rPr>
-          <w:rFonts w:ascii="Nyala" w:eastAsia="Times New Roman" w:hAnsi="Nyala" w:cs="Times New Roman"/>
-          <w:sz w:val="44"/>
-          <w:szCs w:val="44"/>
-        </w:rPr>
-      </w:pPr>
-      <w:r>
-        <w:rPr>
-          <w:rFonts w:ascii="Nyala" w:eastAsia="Times New Roman" w:hAnsi="Nyala" w:cs="Times New Roman"/>
-          <w:sz w:val="44"/>
-          <w:szCs w:val="44"/>
-        </w:rPr>
-        <w:lastRenderedPageBreak/>
-        <w:tab/>
-      </w:r>
-    </w:p>
-    <w:p>
-      <w:pPr>
-        <w:spacing w:after="200" w:line="276" w:lineRule="auto"/>
-        <w:rPr>
-          <w:rFonts w:ascii="Nyala" w:eastAsia="Times New Roman" w:hAnsi="Nyala" w:cs="Times New Roman"/>
-          <w:b/>
-          <w:sz w:val="44"/>
-          <w:szCs w:val="44"/>
-        </w:rPr>
-      </w:pPr>
-      <w:r>
-        <w:rPr>
-          <w:rFonts w:ascii="Nyala" w:eastAsia="Times New Roman" w:hAnsi="Nyala" w:cs="Times New Roman"/>
-          <w:b/>
-          <w:sz w:val="44"/>
-          <w:szCs w:val="44"/>
-        </w:rPr>
-        <w:t xml:space="preserve">UML Use Model Diagram </w:t>
-      </w:r>
-    </w:p>
-    <w:p>
-      <w:pPr>
-        <w:tabs>
-          <w:tab w:val="left" w:pos="6555"/>
-        </w:tabs>
-        <w:rPr>
-          <w:rFonts w:ascii="Nyala" w:eastAsia="Times New Roman" w:hAnsi="Nyala" w:cs="Times New Roman"/>
-          <w:sz w:val="44"/>
-          <w:szCs w:val="44"/>
-        </w:rPr>
-      </w:pPr>
-    </w:p>
-    <w:p>
-      <w:r>
-        <w:rPr>
-          <w:noProof/>
-          <w:lang w:val="en-CA" w:eastAsia="en-CA"/>
-        </w:rPr>
-        <w:drawing>
-          <wp:inline distT="0" distB="0" distL="0" distR="0">
-            <wp:extent cx="6751254" cy="4762572"/>
-            <wp:effectExtent l="19050" t="0" r="0" b="0"/>
-            <wp:docPr id="2" name="Picture 1" descr="P:\Hung\Concordia\SOEN 6471-Winter-2013\uml.png"/>
-            <wp:cNvGraphicFramePr>
-              <a:graphicFrameLocks xmlns:a="http://schemas.openxmlformats.org/drawingml/2006/main" noChangeAspect="1"/>
-            </wp:cNvGraphicFramePr>
-            <a:graphic xmlns:a="http://schemas.openxmlformats.org/drawingml/2006/main">
-              <a:graphicData uri="http://schemas.openxmlformats.org/drawingml/2006/picture">
-                <pic:pic xmlns:pic="http://schemas.openxmlformats.org/drawingml/2006/picture">
-                  <pic:nvPicPr>
-                    <pic:cNvPr id="0" name="Picture 1" descr="P:\Hung\Concordia\SOEN 6471-Winter-2013\uml.png"/>
-                    <pic:cNvPicPr>
-                      <a:picLocks noChangeAspect="1" noChangeArrowheads="1"/>
-                    </pic:cNvPicPr>
-                  </pic:nvPicPr>
-                  <pic:blipFill>
-                    <a:blip r:embed="rId9" cstate="print"/>
-                    <a:srcRect/>
-                    <a:stretch>
-                      <a:fillRect/>
-                    </a:stretch>
-                  </pic:blipFill>
-                  <pic:spPr bwMode="auto">
-                    <a:xfrm>
-                      <a:off x="0" y="0"/>
-                      <a:ext cx="6756430" cy="4766223"/>
+                      <a:ext cx="6334125" cy="5105400"/>
                     </a:xfrm>
                     <a:prstGeom prst="rect">
                       <a:avLst/>
@@ -2322,107 +2220,13 @@
         </w:drawing>
       </w:r>
     </w:p>
-    <w:p/>
-    <w:p/>
-    <w:p>
-      <w:pPr>
-        <w:rPr>
-          <w:rFonts w:ascii="Nyala" w:hAnsi="Nyala"/>
-          <w:b/>
-          <w:bCs/>
-          <w:noProof/>
-          <w:sz w:val="36"/>
-          <w:szCs w:val="36"/>
-        </w:rPr>
-      </w:pPr>
+    <w:p>
       <w:bookmarkStart w:id="1" w:name="_GoBack"/>
       <w:bookmarkEnd w:id="1"/>
-      <w:r>
-        <w:rPr>
-          <w:rFonts w:ascii="Nyala" w:hAnsi="Nyala"/>
-          <w:b/>
-          <w:bCs/>
-          <w:noProof/>
-          <w:sz w:val="36"/>
-          <w:szCs w:val="36"/>
-        </w:rPr>
-        <w:t>Description</w:t>
-      </w:r>
-    </w:p>
-    <w:p>
-      <w:pPr>
-        <w:jc w:val="both"/>
-        <w:rPr>
-          <w:rFonts w:ascii="Nyala" w:hAnsi="Nyala"/>
-          <w:noProof/>
-          <w:sz w:val="28"/>
-          <w:szCs w:val="28"/>
-        </w:rPr>
-      </w:pPr>
-      <w:r>
-        <w:rPr>
-          <w:rFonts w:ascii="Nyala" w:hAnsi="Nyala"/>
-          <w:noProof/>
-          <w:sz w:val="28"/>
-          <w:szCs w:val="28"/>
-        </w:rPr>
-        <w:t xml:space="preserve">Essentally there are many classes in the original software we picked. Not all of those classes are core conceptual. Some of them are only pure fabrication and some detailed ones for UI and or so. We have included some of the important entities in our class </w:t>
-      </w:r>
-      <w:r>
-        <w:rPr>
-          <w:rFonts w:ascii="Nyala" w:hAnsi="Nyala"/>
-          <w:noProof/>
-          <w:sz w:val="28"/>
-          <w:szCs w:val="28"/>
-        </w:rPr>
-        <w:lastRenderedPageBreak/>
-        <w:t>diagram that capture the core concepts in this software. We tried to choose self descriptive names that decrease representational gap.</w:t>
-      </w:r>
-    </w:p>
-    <w:p>
-      <w:pPr>
-        <w:jc w:val="both"/>
-        <w:rPr>
-          <w:rFonts w:ascii="Nyala" w:hAnsi="Nyala"/>
-          <w:noProof/>
-          <w:sz w:val="28"/>
-          <w:szCs w:val="28"/>
-        </w:rPr>
-      </w:pPr>
-      <w:r>
-        <w:rPr>
-          <w:rFonts w:ascii="Nyala" w:hAnsi="Nyala"/>
-          <w:noProof/>
-          <w:sz w:val="28"/>
-          <w:szCs w:val="28"/>
-        </w:rPr>
-        <w:t>Most of the relationships in between entities are composition. For example A checklist contains 0-n items. There’s an inheritance relationship between calendar entity and project and task.</w:t>
-      </w:r>
-    </w:p>
-    <w:p>
-      <w:pPr>
-        <w:jc w:val="both"/>
-        <w:rPr>
-          <w:rFonts w:ascii="Nyala" w:hAnsi="Nyala"/>
-          <w:noProof/>
-          <w:sz w:val="28"/>
-          <w:szCs w:val="28"/>
-        </w:rPr>
-      </w:pPr>
-      <w:r>
-        <w:rPr>
-          <w:rFonts w:ascii="Nyala" w:hAnsi="Nyala"/>
-          <w:noProof/>
-          <w:sz w:val="28"/>
-          <w:szCs w:val="28"/>
-        </w:rPr>
-        <w:t>Each class contains setters and getters methods and obvious attributes like “first name”, “last name”, “phone”, etc. for address and “start date”, “due date”, etc. for project. The following figure briefly lists all the concrete classes with some methods and attributes. ( Please zoom in to see the content)</w:t>
-      </w:r>
-    </w:p>
-    <w:p/>
+    </w:p>
     <w:sectPr>
-      <w:headerReference w:type="default" r:id="rId10"/>
-      <w:footerReference w:type="default" r:id="rId11"/>
+      <w:headerReference w:type="default" r:id="rId9"/>
+      <w:footerReference w:type="default" r:id="rId10"/>
       <w:pgSz w:w="12240" w:h="15840"/>
       <w:pgMar w:top="1440" w:right="1440" w:bottom="1440" w:left="1440" w:header="720" w:footer="720" w:gutter="0"/>
       <w:cols w:space="720"/>
@@ -4484,7 +4288,7 @@
 </file>
 
 <file path=customXml/itemProps1.xml><?xml version="1.0" encoding="utf-8"?>
-<ds:datastoreItem xmlns:ds="http://schemas.openxmlformats.org/officeDocument/2006/customXml" ds:itemID="{4F74A8F0-36B1-4CE3-B8FC-721B39F60EBC}">
+<ds:datastoreItem xmlns:ds="http://schemas.openxmlformats.org/officeDocument/2006/customXml" ds:itemID="{8D8E8C49-55CF-4949-8341-2832C76321A4}">
   <ds:schemaRefs>
     <ds:schemaRef ds:uri="http://schemas.openxmlformats.org/officeDocument/2006/bibliography"/>
   </ds:schemaRefs>

</xml_diff>